<commit_message>
Yay we get to scrap everything!
</commit_message>
<xml_diff>
--- a/CS+455+-+Module+1+-+Search+Homework.docx
+++ b/CS+455+-+Module+1+-+Search+Homework.docx
@@ -129,8 +129,6 @@
       <w:r>
         <w:t xml:space="preserve"> scaled to 100 points</w:t>
       </w:r>
-      <w:bookmarkStart w:id="0" w:name="_GoBack"/>
-      <w:bookmarkEnd w:id="0"/>
       <w:r>
         <w:t xml:space="preserve"> (recorded grade will be 100*</w:t>
       </w:r>
@@ -725,6 +723,8 @@
             <w:r>
               <w:t>Indicate for each search tree node the h(n) and f(n) values and its parent</w:t>
             </w:r>
+            <w:bookmarkStart w:id="0" w:name="_GoBack"/>
+            <w:bookmarkEnd w:id="0"/>
           </w:p>
           <w:p>
             <w:pPr>
@@ -790,7 +790,6 @@
               <w:ind w:left="1080"/>
             </w:pPr>
             <w:r>
-              <w:lastRenderedPageBreak/>
               <w:t>Indicate for each search tree node the h(n), g(n), and f(n) values and its parent</w:t>
             </w:r>
           </w:p>
@@ -929,6 +928,7 @@
     <w:p/>
     <w:p>
       <w:r>
+        <w:lastRenderedPageBreak/>
         <w:t>If we were to apply A* to solve this problem given a map, start location, end location, and the direct distance between each pair of cities (ignoring edges and considering a straight-line distance), how would you formulate this problem?</w:t>
       </w:r>
     </w:p>
@@ -1187,6 +1187,7 @@
     <w:p/>
     <w:p>
       <w:r>
+        <w:lastRenderedPageBreak/>
         <w:t>Your algorithm must take in as an input the following representation of a map. This defines a list of tuples where each tuple describes region adjacencies.</w:t>
       </w:r>
       <w:r>

</xml_diff>